<commit_message>
alles done en werkt!
</commit_message>
<xml_diff>
--- a/README.docx
+++ b/README.docx
@@ -617,32 +617,25 @@
           <w:ilvl w:val="0"/>
           <w:numId w:val="5"/>
         </w:numPr>
-        <w:rPr>
-          <w:lang w:val="nl-BE"/>
-        </w:rPr>
-      </w:pPr>
-      <w:proofErr w:type="spellStart"/>
-      <w:r>
-        <w:rPr>
-          <w:lang w:val="nl-BE"/>
-        </w:rPr>
-        <w:t>Layer</w:t>
-      </w:r>
-      <w:proofErr w:type="spellEnd"/>
-      <w:r>
-        <w:rPr>
-          <w:lang w:val="nl-BE"/>
-        </w:rPr>
+      </w:pPr>
+      <w:r>
+        <w:t>Layer drawable</w:t>
+      </w:r>
+      <w:r>
         <w:t xml:space="preserve"> </w:t>
       </w:r>
-      <w:proofErr w:type="spellStart"/>
-      <w:r>
-        <w:rPr>
-          <w:lang w:val="nl-BE"/>
-        </w:rPr>
-        <w:t>drawable</w:t>
-      </w:r>
-      <w:proofErr w:type="spellEnd"/>
+      <w:r>
+        <w:rPr>
+          <w:lang w:val="nl-BE"/>
+        </w:rPr>
+        <w:sym w:font="Wingdings" w:char="F0E0"/>
+      </w:r>
+      <w:r>
+        <w:t xml:space="preserve"> in de d</w:t>
+      </w:r>
+      <w:r>
+        <w:t>rawable map</w:t>
+      </w:r>
     </w:p>
     <w:p>
       <w:pPr>
@@ -669,6 +662,53 @@
         <w:t>drawable</w:t>
       </w:r>
       <w:proofErr w:type="spellEnd"/>
+      <w:r>
+        <w:rPr>
+          <w:lang w:val="nl-BE"/>
+        </w:rPr>
+        <w:t xml:space="preserve"> </w:t>
+      </w:r>
+      <w:r>
+        <w:rPr>
+          <w:lang w:val="nl-BE"/>
+        </w:rPr>
+        <w:sym w:font="Wingdings" w:char="F0E0"/>
+      </w:r>
+      <w:r>
+        <w:rPr>
+          <w:lang w:val="nl-BE"/>
+        </w:rPr>
+        <w:t xml:space="preserve"> </w:t>
+      </w:r>
+      <w:r>
+        <w:rPr>
+          <w:lang w:val="nl-BE"/>
+        </w:rPr>
+        <w:tab/>
+        <w:t xml:space="preserve">op </w:t>
+      </w:r>
+      <w:proofErr w:type="spellStart"/>
+      <w:r>
+        <w:rPr>
+          <w:lang w:val="nl-BE"/>
+        </w:rPr>
+        <w:t>custom</w:t>
+      </w:r>
+      <w:proofErr w:type="spellEnd"/>
+      <w:r>
+        <w:rPr>
+          <w:lang w:val="nl-BE"/>
+        </w:rPr>
+        <w:t xml:space="preserve"> button bij de</w:t>
+      </w:r>
+      <w:r>
+        <w:rPr>
+          <w:lang w:val="nl-BE"/>
+        </w:rPr>
+        <w:t xml:space="preserve"> registratie</w:t>
+      </w:r>
+      <w:bookmarkStart w:id="0" w:name="_GoBack"/>
+      <w:bookmarkEnd w:id="0"/>
     </w:p>
     <w:p>
       <w:pPr>
@@ -951,7 +991,6 @@
           <w:lang w:val="nl-BE"/>
         </w:rPr>
       </w:pPr>
-      <w:bookmarkStart w:id="0" w:name="_GoBack"/>
       <w:r>
         <w:rPr>
           <w:lang w:val="nl-BE"/>
@@ -989,7 +1028,6 @@
         <w:t xml:space="preserve">Een user kan Auto’s liken en dit blijft ge behouden in de database </w:t>
       </w:r>
     </w:p>
-    <w:bookmarkEnd w:id="0"/>
     <w:p>
       <w:pPr>
         <w:pStyle w:val="Paragraphedeliste"/>

</xml_diff>